<commit_message>
Presentation and Risk Assesment
</commit_message>
<xml_diff>
--- a/RiskAssessment.docx
+++ b/RiskAssessment.docx
@@ -1,6 +1,6 @@
 
 <file path=word/document.xml><?xml version="1.0" encoding="utf-8"?>
-<w:document xmlns:wpc="http://schemas.microsoft.com/office/word/2010/wordprocessingCanvas" xmlns:cx="http://schemas.microsoft.com/office/drawing/2014/chartex" xmlns:cx1="http://schemas.microsoft.com/office/drawing/2015/9/8/chartex" xmlns:cx2="http://schemas.microsoft.com/office/drawing/2015/10/21/chartex" xmlns:cx3="http://schemas.microsoft.com/office/drawing/2016/5/9/chartex" xmlns:cx4="http://schemas.microsoft.com/office/drawing/2016/5/10/chartex" xmlns:cx5="http://schemas.microsoft.com/office/drawing/2016/5/11/chartex" xmlns:cx6="http://schemas.microsoft.com/office/drawing/2016/5/12/chartex" xmlns:cx7="http://schemas.microsoft.com/office/drawing/2016/5/13/chartex" xmlns:cx8="http://schemas.microsoft.com/office/drawing/2016/5/14/chartex" xmlns:mc="http://schemas.openxmlformats.org/markup-compatibility/2006" xmlns:aink="http://schemas.microsoft.com/office/drawing/2016/ink" xmlns:am3d="http://schemas.microsoft.com/office/drawing/2017/model3d" xmlns:o="urn:schemas-microsoft-com:office:office" xmlns:r="http://schemas.openxmlformats.org/officeDocument/2006/relationships" xmlns:m="http://schemas.openxmlformats.org/officeDocument/2006/math" xmlns:v="urn:schemas-microsoft-com:vml" xmlns:wp14="http://schemas.microsoft.com/office/word/2010/wordprocessingDrawing" xmlns:wp="http://schemas.openxmlformats.org/drawingml/2006/wordprocessingDrawing" xmlns:w10="urn:schemas-microsoft-com:office:word" xmlns:w="http://schemas.openxmlformats.org/wordprocessingml/2006/main" xmlns:w14="http://schemas.microsoft.com/office/word/2010/wordml" xmlns:w15="http://schemas.microsoft.com/office/word/2012/wordml" xmlns:w16cid="http://schemas.microsoft.com/office/word/2016/wordml/cid" xmlns:w16se="http://schemas.microsoft.com/office/word/2015/wordml/symex" xmlns:wpg="http://schemas.microsoft.com/office/word/2010/wordprocessingGroup" xmlns:wpi="http://schemas.microsoft.com/office/word/2010/wordprocessingInk" xmlns:wne="http://schemas.microsoft.com/office/word/2006/wordml" xmlns:wps="http://schemas.microsoft.com/office/word/2010/wordprocessingShape" mc:Ignorable="w14 w15 w16se w16cid wp14">
+<w:document xmlns:wpc="http://schemas.microsoft.com/office/word/2010/wordprocessingCanvas" xmlns:cx="http://schemas.microsoft.com/office/drawing/2014/chartex" xmlns:cx1="http://schemas.microsoft.com/office/drawing/2015/9/8/chartex" xmlns:mc="http://schemas.openxmlformats.org/markup-compatibility/2006" xmlns:o="urn:schemas-microsoft-com:office:office" xmlns:r="http://schemas.openxmlformats.org/officeDocument/2006/relationships" xmlns:m="http://schemas.openxmlformats.org/officeDocument/2006/math" xmlns:v="urn:schemas-microsoft-com:vml" xmlns:wp14="http://schemas.microsoft.com/office/word/2010/wordprocessingDrawing" xmlns:wp="http://schemas.openxmlformats.org/drawingml/2006/wordprocessingDrawing" xmlns:w10="urn:schemas-microsoft-com:office:word" xmlns:w="http://schemas.openxmlformats.org/wordprocessingml/2006/main" xmlns:w14="http://schemas.microsoft.com/office/word/2010/wordml" xmlns:w15="http://schemas.microsoft.com/office/word/2012/wordml" xmlns:w16se="http://schemas.microsoft.com/office/word/2015/wordml/symex" xmlns:wpg="http://schemas.microsoft.com/office/word/2010/wordprocessingGroup" xmlns:wpi="http://schemas.microsoft.com/office/word/2010/wordprocessingInk" xmlns:wne="http://schemas.microsoft.com/office/word/2006/wordml" xmlns:wps="http://schemas.microsoft.com/office/word/2010/wordprocessingShape" mc:Ignorable="w14 w15 w16se wp14">
   <w:body>
     <w:tbl>
       <w:tblPr>
@@ -175,7 +175,13 @@
           </w:tcPr>
           <w:p>
             <w:r>
-              <w:t>Using malicious scripts to uncover log in credentials could result in the loss of personal data or the use of database information as data ransom in exchange for bit coin.</w:t>
+              <w:t>Using malicious scripts</w:t>
+            </w:r>
+            <w:r>
+              <w:t xml:space="preserve"> trawl through GitHub</w:t>
+            </w:r>
+            <w:r>
+              <w:t xml:space="preserve"> to uncover log in credentials could result in the loss of personal data or the use of database information as data ransom in exchange for bit coin.</w:t>
             </w:r>
           </w:p>
         </w:tc>
@@ -217,6 +223,9 @@
             <w:r>
               <w:t>)</w:t>
             </w:r>
+            <w:r>
+              <w:t xml:space="preserve"> and change the credentials once every 3 months.</w:t>
+            </w:r>
           </w:p>
         </w:tc>
         <w:tc>
@@ -235,7 +244,7 @@
           </w:tcPr>
           <w:p>
             <w:r>
-              <w:t>High</w:t>
+              <w:t>Medium</w:t>
             </w:r>
           </w:p>
         </w:tc>
@@ -280,7 +289,10 @@
           </w:tcPr>
           <w:p>
             <w:r>
-              <w:t>Extended periods of time constantly inputting data and usage of the keyboard and mouse can result in strain on the joints of the hand and wrist resulting in injury and potential impact on further computer usage.</w:t>
+              <w:t xml:space="preserve">Extended periods of time constantly inputting data and usage of the keyboard and mouse can result in strain on the joints of the hand and wrist </w:t>
+            </w:r>
+            <w:r>
+              <w:t>resulting in RSI.</w:t>
             </w:r>
           </w:p>
         </w:tc>
@@ -368,7 +380,10 @@
           </w:tcPr>
           <w:p>
             <w:r>
-              <w:t>Limit the number of characters able to be added into the input prompts, as well as prohibiting the use of special characters such as “;” etc.</w:t>
+              <w:t>Limit the number of characters able to b</w:t>
+            </w:r>
+            <w:r>
+              <w:t>e added into the input prompts as well as sanitizing the inputs.</w:t>
             </w:r>
           </w:p>
         </w:tc>
@@ -427,7 +442,7 @@
           </w:tcPr>
           <w:p>
             <w:r>
-              <w:t>High</w:t>
+              <w:t>Medium</w:t>
             </w:r>
           </w:p>
         </w:tc>
@@ -771,7 +786,13 @@
           </w:tcPr>
           <w:p>
             <w:r>
-              <w:t>Make sure Jenkins is updated to version 2.133, in order to implement SonicWall to provide protection against this exploit.</w:t>
+              <w:t>Make su</w:t>
+            </w:r>
+            <w:r>
+              <w:t>re Jenkins is updated to a recent full release</w:t>
+            </w:r>
+            <w:r>
+              <w:t>, in order to implement SonicWall to provide protection against this exploit.</w:t>
             </w:r>
           </w:p>
         </w:tc>
@@ -876,23 +897,26 @@
           </w:tcPr>
           <w:p>
             <w:r>
-              <w:t>Use strong, non-guessable login credentials, including special characters etc. And update the password every 2-3 months to greatly reduce the risk of brute force methods acquiring account logins.</w:t>
-            </w:r>
-            <w:r>
-              <w:t xml:space="preserve"> Do not push files with hardcoded login credentials.</w:t>
-            </w:r>
-          </w:p>
-        </w:tc>
-        <w:tc>
-          <w:tcPr>
-            <w:tcW w:w="3222" w:type="dxa"/>
-          </w:tcPr>
-          <w:p>
-            <w:r>
-              <w:t>Reduce the likelihood of being hacked through brute force, prevent leaking of data and personal information from other sites when login credentials are hard coded into the pushed files to GitHub.</w:t>
+              <w:t>Use strong, non-guessable login credentials, including special characters etc. And update the password every 2-3 months to greatly red</w:t>
             </w:r>
             <w:bookmarkStart w:id="0" w:name="_GoBack"/>
             <w:bookmarkEnd w:id="0"/>
+            <w:r>
+              <w:t>uce the risk of brute force methods acquiring account logins.</w:t>
+            </w:r>
+            <w:r>
+              <w:t xml:space="preserve"> Do not push files with hardcoded login credentials.</w:t>
+            </w:r>
+          </w:p>
+        </w:tc>
+        <w:tc>
+          <w:tcPr>
+            <w:tcW w:w="3222" w:type="dxa"/>
+          </w:tcPr>
+          <w:p>
+            <w:r>
+              <w:t>Reduce the likelihood of being hacked through brute force, prevent leaking of data and personal information from other sites when login credentials are hard coded into the pushed files to GitHub.</w:t>
+            </w:r>
           </w:p>
         </w:tc>
         <w:tc>
@@ -1033,7 +1057,7 @@
 </file>
 
 <file path=word/endnotes.xml><?xml version="1.0" encoding="utf-8"?>
-<w:endnotes xmlns:wpc="http://schemas.microsoft.com/office/word/2010/wordprocessingCanvas" xmlns:cx="http://schemas.microsoft.com/office/drawing/2014/chartex" xmlns:cx1="http://schemas.microsoft.com/office/drawing/2015/9/8/chartex" xmlns:cx2="http://schemas.microsoft.com/office/drawing/2015/10/21/chartex" xmlns:cx3="http://schemas.microsoft.com/office/drawing/2016/5/9/chartex" xmlns:cx4="http://schemas.microsoft.com/office/drawing/2016/5/10/chartex" xmlns:cx5="http://schemas.microsoft.com/office/drawing/2016/5/11/chartex" xmlns:cx6="http://schemas.microsoft.com/office/drawing/2016/5/12/chartex" xmlns:cx7="http://schemas.microsoft.com/office/drawing/2016/5/13/chartex" xmlns:cx8="http://schemas.microsoft.com/office/drawing/2016/5/14/chartex" xmlns:mc="http://schemas.openxmlformats.org/markup-compatibility/2006" xmlns:aink="http://schemas.microsoft.com/office/drawing/2016/ink" xmlns:am3d="http://schemas.microsoft.com/office/drawing/2017/model3d" xmlns:o="urn:schemas-microsoft-com:office:office" xmlns:r="http://schemas.openxmlformats.org/officeDocument/2006/relationships" xmlns:m="http://schemas.openxmlformats.org/officeDocument/2006/math" xmlns:v="urn:schemas-microsoft-com:vml" xmlns:wp14="http://schemas.microsoft.com/office/word/2010/wordprocessingDrawing" xmlns:wp="http://schemas.openxmlformats.org/drawingml/2006/wordprocessingDrawing" xmlns:w10="urn:schemas-microsoft-com:office:word" xmlns:w="http://schemas.openxmlformats.org/wordprocessingml/2006/main" xmlns:w14="http://schemas.microsoft.com/office/word/2010/wordml" xmlns:w15="http://schemas.microsoft.com/office/word/2012/wordml" xmlns:w16cid="http://schemas.microsoft.com/office/word/2016/wordml/cid" xmlns:w16se="http://schemas.microsoft.com/office/word/2015/wordml/symex" xmlns:wpg="http://schemas.microsoft.com/office/word/2010/wordprocessingGroup" xmlns:wpi="http://schemas.microsoft.com/office/word/2010/wordprocessingInk" xmlns:wne="http://schemas.microsoft.com/office/word/2006/wordml" xmlns:wps="http://schemas.microsoft.com/office/word/2010/wordprocessingShape" mc:Ignorable="w14 w15 w16se w16cid wp14">
+<w:endnotes xmlns:wpc="http://schemas.microsoft.com/office/word/2010/wordprocessingCanvas" xmlns:cx="http://schemas.microsoft.com/office/drawing/2014/chartex" xmlns:cx1="http://schemas.microsoft.com/office/drawing/2015/9/8/chartex" xmlns:mc="http://schemas.openxmlformats.org/markup-compatibility/2006" xmlns:o="urn:schemas-microsoft-com:office:office" xmlns:r="http://schemas.openxmlformats.org/officeDocument/2006/relationships" xmlns:m="http://schemas.openxmlformats.org/officeDocument/2006/math" xmlns:v="urn:schemas-microsoft-com:vml" xmlns:wp14="http://schemas.microsoft.com/office/word/2010/wordprocessingDrawing" xmlns:wp="http://schemas.openxmlformats.org/drawingml/2006/wordprocessingDrawing" xmlns:w10="urn:schemas-microsoft-com:office:word" xmlns:w="http://schemas.openxmlformats.org/wordprocessingml/2006/main" xmlns:w14="http://schemas.microsoft.com/office/word/2010/wordml" xmlns:w15="http://schemas.microsoft.com/office/word/2012/wordml" xmlns:w16se="http://schemas.microsoft.com/office/word/2015/wordml/symex" xmlns:wpg="http://schemas.microsoft.com/office/word/2010/wordprocessingGroup" xmlns:wpi="http://schemas.microsoft.com/office/word/2010/wordprocessingInk" xmlns:wne="http://schemas.microsoft.com/office/word/2006/wordml" xmlns:wps="http://schemas.microsoft.com/office/word/2010/wordprocessingShape" mc:Ignorable="w14 w15 w16se wp14">
   <w:endnote w:type="separator" w:id="-1">
     <w:p>
       <w:pPr>
@@ -1058,7 +1082,7 @@
 </file>
 
 <file path=word/footnotes.xml><?xml version="1.0" encoding="utf-8"?>
-<w:footnotes xmlns:wpc="http://schemas.microsoft.com/office/word/2010/wordprocessingCanvas" xmlns:cx="http://schemas.microsoft.com/office/drawing/2014/chartex" xmlns:cx1="http://schemas.microsoft.com/office/drawing/2015/9/8/chartex" xmlns:cx2="http://schemas.microsoft.com/office/drawing/2015/10/21/chartex" xmlns:cx3="http://schemas.microsoft.com/office/drawing/2016/5/9/chartex" xmlns:cx4="http://schemas.microsoft.com/office/drawing/2016/5/10/chartex" xmlns:cx5="http://schemas.microsoft.com/office/drawing/2016/5/11/chartex" xmlns:cx6="http://schemas.microsoft.com/office/drawing/2016/5/12/chartex" xmlns:cx7="http://schemas.microsoft.com/office/drawing/2016/5/13/chartex" xmlns:cx8="http://schemas.microsoft.com/office/drawing/2016/5/14/chartex" xmlns:mc="http://schemas.openxmlformats.org/markup-compatibility/2006" xmlns:aink="http://schemas.microsoft.com/office/drawing/2016/ink" xmlns:am3d="http://schemas.microsoft.com/office/drawing/2017/model3d" xmlns:o="urn:schemas-microsoft-com:office:office" xmlns:r="http://schemas.openxmlformats.org/officeDocument/2006/relationships" xmlns:m="http://schemas.openxmlformats.org/officeDocument/2006/math" xmlns:v="urn:schemas-microsoft-com:vml" xmlns:wp14="http://schemas.microsoft.com/office/word/2010/wordprocessingDrawing" xmlns:wp="http://schemas.openxmlformats.org/drawingml/2006/wordprocessingDrawing" xmlns:w10="urn:schemas-microsoft-com:office:word" xmlns:w="http://schemas.openxmlformats.org/wordprocessingml/2006/main" xmlns:w14="http://schemas.microsoft.com/office/word/2010/wordml" xmlns:w15="http://schemas.microsoft.com/office/word/2012/wordml" xmlns:w16cid="http://schemas.microsoft.com/office/word/2016/wordml/cid" xmlns:w16se="http://schemas.microsoft.com/office/word/2015/wordml/symex" xmlns:wpg="http://schemas.microsoft.com/office/word/2010/wordprocessingGroup" xmlns:wpi="http://schemas.microsoft.com/office/word/2010/wordprocessingInk" xmlns:wne="http://schemas.microsoft.com/office/word/2006/wordml" xmlns:wps="http://schemas.microsoft.com/office/word/2010/wordprocessingShape" mc:Ignorable="w14 w15 w16se w16cid wp14">
+<w:footnotes xmlns:wpc="http://schemas.microsoft.com/office/word/2010/wordprocessingCanvas" xmlns:cx="http://schemas.microsoft.com/office/drawing/2014/chartex" xmlns:cx1="http://schemas.microsoft.com/office/drawing/2015/9/8/chartex" xmlns:mc="http://schemas.openxmlformats.org/markup-compatibility/2006" xmlns:o="urn:schemas-microsoft-com:office:office" xmlns:r="http://schemas.openxmlformats.org/officeDocument/2006/relationships" xmlns:m="http://schemas.openxmlformats.org/officeDocument/2006/math" xmlns:v="urn:schemas-microsoft-com:vml" xmlns:wp14="http://schemas.microsoft.com/office/word/2010/wordprocessingDrawing" xmlns:wp="http://schemas.openxmlformats.org/drawingml/2006/wordprocessingDrawing" xmlns:w10="urn:schemas-microsoft-com:office:word" xmlns:w="http://schemas.openxmlformats.org/wordprocessingml/2006/main" xmlns:w14="http://schemas.microsoft.com/office/word/2010/wordml" xmlns:w15="http://schemas.microsoft.com/office/word/2012/wordml" xmlns:w16se="http://schemas.microsoft.com/office/word/2015/wordml/symex" xmlns:wpg="http://schemas.microsoft.com/office/word/2010/wordprocessingGroup" xmlns:wpi="http://schemas.microsoft.com/office/word/2010/wordprocessingInk" xmlns:wne="http://schemas.microsoft.com/office/word/2006/wordml" xmlns:wps="http://schemas.microsoft.com/office/word/2010/wordprocessingShape" mc:Ignorable="w14 w15 w16se wp14">
   <w:footnote w:type="separator" w:id="-1">
     <w:p>
       <w:pPr>
@@ -1083,7 +1107,7 @@
 </file>
 
 <file path=word/styles.xml><?xml version="1.0" encoding="utf-8"?>
-<w:styles xmlns:mc="http://schemas.openxmlformats.org/markup-compatibility/2006" xmlns:r="http://schemas.openxmlformats.org/officeDocument/2006/relationships" xmlns:w="http://schemas.openxmlformats.org/wordprocessingml/2006/main" xmlns:w14="http://schemas.microsoft.com/office/word/2010/wordml" xmlns:w15="http://schemas.microsoft.com/office/word/2012/wordml" xmlns:w16cid="http://schemas.microsoft.com/office/word/2016/wordml/cid" xmlns:w16se="http://schemas.microsoft.com/office/word/2015/wordml/symex" mc:Ignorable="w14 w15 w16se w16cid">
+<w:styles xmlns:mc="http://schemas.openxmlformats.org/markup-compatibility/2006" xmlns:r="http://schemas.openxmlformats.org/officeDocument/2006/relationships" xmlns:w="http://schemas.openxmlformats.org/wordprocessingml/2006/main" xmlns:w14="http://schemas.microsoft.com/office/word/2010/wordml" xmlns:w15="http://schemas.microsoft.com/office/word/2012/wordml" xmlns:w16se="http://schemas.microsoft.com/office/word/2015/wordml/symex" mc:Ignorable="w14 w15 w16se">
   <w:docDefaults>
     <w:rPrDefault>
       <w:rPr>
@@ -1099,7 +1123,7 @@
       </w:pPr>
     </w:pPrDefault>
   </w:docDefaults>
-  <w:latentStyles w:defLockedState="0" w:defUIPriority="99" w:defSemiHidden="0" w:defUnhideWhenUsed="0" w:defQFormat="0" w:count="376">
+  <w:latentStyles w:defLockedState="0" w:defUIPriority="99" w:defSemiHidden="0" w:defUnhideWhenUsed="0" w:defQFormat="0" w:count="371">
     <w:lsdException w:name="Normal" w:uiPriority="0" w:qFormat="1"/>
     <w:lsdException w:name="heading 1" w:uiPriority="9" w:qFormat="1"/>
     <w:lsdException w:name="heading 2" w:semiHidden="1" w:uiPriority="9" w:unhideWhenUsed="1" w:qFormat="1"/>
@@ -1205,6 +1229,7 @@
     <w:lsdException w:name="HTML Sample" w:semiHidden="1" w:unhideWhenUsed="1"/>
     <w:lsdException w:name="HTML Typewriter" w:semiHidden="1" w:unhideWhenUsed="1"/>
     <w:lsdException w:name="HTML Variable" w:semiHidden="1" w:unhideWhenUsed="1"/>
+    <w:lsdException w:name="Normal Table" w:semiHidden="1" w:unhideWhenUsed="1"/>
     <w:lsdException w:name="annotation subject" w:semiHidden="1" w:unhideWhenUsed="1"/>
     <w:lsdException w:name="No List" w:semiHidden="1" w:unhideWhenUsed="1"/>
     <w:lsdException w:name="Outline List 1" w:semiHidden="1" w:unhideWhenUsed="1"/>
@@ -1247,8 +1272,11 @@
     <w:lsdException w:name="Table Contemporary" w:semiHidden="1" w:unhideWhenUsed="1"/>
     <w:lsdException w:name="Table Elegant" w:semiHidden="1" w:unhideWhenUsed="1"/>
     <w:lsdException w:name="Table Professional" w:semiHidden="1" w:unhideWhenUsed="1"/>
+    <w:lsdException w:name="Table Subtle 1" w:semiHidden="1" w:unhideWhenUsed="1"/>
     <w:lsdException w:name="Table Subtle 2" w:semiHidden="1" w:unhideWhenUsed="1"/>
     <w:lsdException w:name="Table Web 1" w:semiHidden="1" w:unhideWhenUsed="1"/>
+    <w:lsdException w:name="Table Web 2" w:semiHidden="1" w:unhideWhenUsed="1"/>
+    <w:lsdException w:name="Table Web 3" w:semiHidden="1" w:unhideWhenUsed="1"/>
     <w:lsdException w:name="Balloon Text" w:semiHidden="1" w:unhideWhenUsed="1"/>
     <w:lsdException w:name="Table Grid" w:uiPriority="39"/>
     <w:lsdException w:name="Table Theme" w:semiHidden="1" w:unhideWhenUsed="1"/>
@@ -1467,11 +1495,6 @@
     <w:lsdException w:name="List Table 5 Dark Accent 6" w:uiPriority="50"/>
     <w:lsdException w:name="List Table 6 Colorful Accent 6" w:uiPriority="51"/>
     <w:lsdException w:name="List Table 7 Colorful Accent 6" w:uiPriority="52"/>
-    <w:lsdException w:name="Mention" w:semiHidden="1" w:unhideWhenUsed="1"/>
-    <w:lsdException w:name="Smart Hyperlink" w:semiHidden="1" w:unhideWhenUsed="1"/>
-    <w:lsdException w:name="Hashtag" w:semiHidden="1" w:unhideWhenUsed="1"/>
-    <w:lsdException w:name="Unresolved Mention" w:semiHidden="1" w:unhideWhenUsed="1"/>
-    <w:lsdException w:name="Smart Link" w:semiHidden="1" w:unhideWhenUsed="1"/>
   </w:latentStyles>
   <w:style w:type="paragraph" w:default="1" w:styleId="Normal">
     <w:name w:val="Normal"/>

</xml_diff>